<commit_message>
Q1 complete + eilon reference
check Q2 .1 plz too. i think there not the same
</commit_message>
<xml_diff>
--- a/mamas_hw1_spring16_sol.docx
+++ b/mamas_hw1_spring16_sol.docx
@@ -214,7 +214,7 @@
     </w:p>
     <w:tbl>
       <w:tblPr>
-        <w:tblStyle w:val="PlainTable1"/>
+        <w:tblStyle w:val="1"/>
         <w:bidiVisual/>
         <w:tblW w:w="0" w:type="auto"/>
         <w:tblLook w:val="04A0" w:firstRow="1" w:lastRow="0" w:firstColumn="1" w:lastColumn="0" w:noHBand="0" w:noVBand="1"/>
@@ -505,35 +505,32 @@
         <w:rPr>
           <w:b/>
           <w:bCs/>
-          <w:rtl/>
-        </w:rPr>
-      </w:pPr>
-      <w:r>
-        <w:rPr>
-          <w:rFonts w:hint="cs"/>
-          <w:b/>
-          <w:bCs/>
-          <w:rtl/>
-        </w:rPr>
-        <w:t>להחזיר לת</w:t>
-      </w:r>
-      <w:bookmarkStart w:id="0" w:name="_GoBack"/>
-      <w:bookmarkEnd w:id="0"/>
-      <w:r>
-        <w:rPr>
-          <w:rFonts w:hint="cs"/>
-          <w:b/>
-          <w:bCs/>
-          <w:rtl/>
-        </w:rPr>
-        <w:t>א: 39</w:t>
-      </w:r>
+        </w:rPr>
+      </w:pPr>
     </w:p>
     <w:p>
       <w:pPr>
         <w:rPr>
           <w:b/>
           <w:bCs/>
+          <w:rtl/>
+        </w:rPr>
+      </w:pPr>
+      <w:r>
+        <w:rPr>
+          <w:rFonts w:hint="cs"/>
+          <w:b/>
+          <w:bCs/>
+          <w:rtl/>
+        </w:rPr>
+        <w:t>להחזיר לתא: 39</w:t>
+      </w:r>
+    </w:p>
+    <w:p>
+      <w:pPr>
+        <w:rPr>
+          <w:b/>
+          <w:bCs/>
           <w:sz w:val="32"/>
           <w:szCs w:val="32"/>
           <w:rtl/>
@@ -698,7 +695,7 @@
     </w:p>
     <w:p>
       <w:pPr>
-        <w:pStyle w:val="ListParagraph"/>
+        <w:pStyle w:val="a3"/>
         <w:numPr>
           <w:ilvl w:val="0"/>
           <w:numId w:val="1"/>
@@ -780,7 +777,7 @@
     </w:p>
     <w:p>
       <w:pPr>
-        <w:pStyle w:val="ListParagraph"/>
+        <w:pStyle w:val="a3"/>
         <w:rPr>
           <w:b/>
           <w:bCs/>
@@ -801,7 +798,7 @@
     </w:p>
     <w:p>
       <w:pPr>
-        <w:pStyle w:val="ListParagraph"/>
+        <w:pStyle w:val="a3"/>
         <w:numPr>
           <w:ilvl w:val="0"/>
           <w:numId w:val="4"/>
@@ -836,7 +833,7 @@
     </w:p>
     <w:tbl>
       <w:tblPr>
-        <w:tblStyle w:val="TableGridLight"/>
+        <w:tblStyle w:val="a9"/>
         <w:bidiVisual/>
         <w:tblW w:w="0" w:type="auto"/>
         <w:tblInd w:w="1060" w:type="dxa"/>
@@ -853,7 +850,7 @@
           </w:tcPr>
           <w:p>
             <w:pPr>
-              <w:pStyle w:val="ListParagraph"/>
+              <w:pStyle w:val="a3"/>
               <w:ind w:left="0"/>
               <w:jc w:val="center"/>
             </w:pPr>
@@ -863,7 +860,7 @@
           </w:p>
           <w:p>
             <w:pPr>
-              <w:pStyle w:val="ListParagraph"/>
+              <w:pStyle w:val="a3"/>
               <w:ind w:left="0"/>
               <w:jc w:val="center"/>
               <w:rPr>
@@ -881,7 +878,7 @@
           </w:tcPr>
           <w:p>
             <w:pPr>
-              <w:pStyle w:val="ListParagraph"/>
+              <w:pStyle w:val="a3"/>
               <w:ind w:left="0"/>
               <w:jc w:val="center"/>
               <w:rPr>
@@ -897,7 +894,7 @@
           </w:p>
           <w:p>
             <w:pPr>
-              <w:pStyle w:val="ListParagraph"/>
+              <w:pStyle w:val="a3"/>
               <w:ind w:left="0"/>
               <w:jc w:val="center"/>
             </w:pPr>
@@ -939,7 +936,7 @@
     </w:p>
     <w:p>
       <w:pPr>
-        <w:pStyle w:val="ListParagraph"/>
+        <w:pStyle w:val="a3"/>
         <w:numPr>
           <w:ilvl w:val="0"/>
           <w:numId w:val="4"/>
@@ -1078,7 +1075,7 @@
     </w:p>
     <w:p>
       <w:pPr>
-        <w:pStyle w:val="ListParagraph"/>
+        <w:pStyle w:val="a3"/>
         <w:numPr>
           <w:ilvl w:val="0"/>
           <w:numId w:val="4"/>
@@ -1099,7 +1096,16 @@
           <w:rFonts w:hint="cs"/>
           <w:rtl/>
         </w:rPr>
-        <w:t xml:space="preserve">פקודה מסוג זה יכולה לרשום תוצאה לרגיסטרים לכן יכולה לגרום ל </w:t>
+        <w:t>פקודה מסוג זה יכולה לרשום תוצאה לרגיסטרים לכן יכול</w:t>
+      </w:r>
+      <w:bookmarkStart w:id="0" w:name="_GoBack"/>
+      <w:bookmarkEnd w:id="0"/>
+      <w:r>
+        <w:rPr>
+          <w:rFonts w:hint="cs"/>
+          <w:rtl/>
+        </w:rPr>
+        <w:t xml:space="preserve">ה לגרום ל </w:t>
       </w:r>
       <w:r>
         <w:t>structural hazard</w:t>
@@ -1173,7 +1179,15 @@
           <w:rFonts w:hint="cs"/>
           <w:rtl/>
         </w:rPr>
-        <w:t xml:space="preserve"> אשר נכנסה למערכת שלושה מחזורי שעון אחריה, כלומר נמצאת כרגע בשלב ה -</w:t>
+        <w:t xml:space="preserve"> אשר נכנסה </w:t>
+      </w:r>
+      <w:r>
+        <w:rPr>
+          <w:rFonts w:hint="cs"/>
+          <w:rtl/>
+        </w:rPr>
+        <w:lastRenderedPageBreak/>
+        <w:t>למערכת שלושה מחזורי שעון אחריה, כלומר נמצאת כרגע בשלב ה -</w:t>
       </w:r>
       <w:r>
         <w:t>Decode</w:t>
@@ -1198,7 +1212,7 @@
     </w:p>
     <w:p>
       <w:pPr>
-        <w:pStyle w:val="ListParagraph"/>
+        <w:pStyle w:val="a3"/>
         <w:numPr>
           <w:ilvl w:val="0"/>
           <w:numId w:val="4"/>
@@ -1209,19 +1223,18 @@
           <w:rFonts w:hint="cs"/>
           <w:rtl/>
         </w:rPr>
-        <w:lastRenderedPageBreak/>
         <w:t>נשים לב שהתקלות אינן מתרחשות עקב תלות ברגיסטרים ספציפיים (אשר במקרה כזה הבקר יטפל כפי שנלמד בקורס), אלא בעקבות התקלה הנתונה בה לא ניתן לקרוא ולכתוב בו זמנית מקובץ הרגיסטרים.</w:t>
       </w:r>
     </w:p>
     <w:p>
       <w:pPr>
-        <w:pStyle w:val="ListParagraph"/>
+        <w:pStyle w:val="a3"/>
         <w:ind w:left="1080"/>
       </w:pPr>
     </w:p>
     <w:p>
       <w:pPr>
-        <w:pStyle w:val="ListParagraph"/>
+        <w:pStyle w:val="a3"/>
         <w:numPr>
           <w:ilvl w:val="0"/>
           <w:numId w:val="1"/>
@@ -1298,7 +1311,7 @@
     </w:p>
     <w:p>
       <w:pPr>
-        <w:pStyle w:val="ListParagraph"/>
+        <w:pStyle w:val="a3"/>
         <w:rPr>
           <w:b/>
           <w:bCs/>
@@ -1319,7 +1332,7 @@
     </w:p>
     <w:p>
       <w:pPr>
-        <w:pStyle w:val="ListParagraph"/>
+        <w:pStyle w:val="a3"/>
       </w:pPr>
       <w:r>
         <w:rPr>
@@ -1397,12 +1410,12 @@
     </w:p>
     <w:p>
       <w:pPr>
-        <w:pStyle w:val="ListParagraph"/>
+        <w:pStyle w:val="a3"/>
       </w:pPr>
     </w:p>
     <w:p>
       <w:pPr>
-        <w:pStyle w:val="ListParagraph"/>
+        <w:pStyle w:val="a3"/>
         <w:numPr>
           <w:ilvl w:val="0"/>
           <w:numId w:val="1"/>
@@ -1484,7 +1497,7 @@
     </w:p>
     <w:p>
       <w:pPr>
-        <w:pStyle w:val="ListParagraph"/>
+        <w:pStyle w:val="a3"/>
         <w:rPr>
           <w:bCs/>
           <w:u w:val="single"/>
@@ -1503,7 +1516,7 @@
     </w:p>
     <w:p>
       <w:pPr>
-        <w:pStyle w:val="ListParagraph"/>
+        <w:pStyle w:val="a3"/>
         <w:bidi w:val="0"/>
         <w:rPr>
           <w:bCs/>
@@ -1562,7 +1575,7 @@
     </w:p>
     <w:p>
       <w:pPr>
-        <w:pStyle w:val="ListParagraph"/>
+        <w:pStyle w:val="a3"/>
         <w:bidi w:val="0"/>
         <w:rPr>
           <w:bCs/>
@@ -1609,7 +1622,7 @@
     </w:p>
     <w:p>
       <w:pPr>
-        <w:pStyle w:val="ListParagraph"/>
+        <w:pStyle w:val="a3"/>
         <w:bidi w:val="0"/>
         <w:rPr>
           <w:bCs/>
@@ -1668,7 +1681,7 @@
     </w:p>
     <w:p>
       <w:pPr>
-        <w:pStyle w:val="ListParagraph"/>
+        <w:pStyle w:val="a3"/>
         <w:bidi w:val="0"/>
         <w:rPr>
           <w:bCs/>
@@ -3114,6 +3127,7 @@
         <w:bidi w:val="0"/>
       </w:pPr>
       <w:r>
+        <w:lastRenderedPageBreak/>
         <w:t xml:space="preserve"> </w:t>
       </w:r>
       <m:oMath>
@@ -3191,7 +3205,7 @@
     </w:p>
     <w:p>
       <w:pPr>
-        <w:pStyle w:val="ListParagraph"/>
+        <w:pStyle w:val="a3"/>
       </w:pPr>
     </w:p>
     <w:p>
@@ -3214,7 +3228,6 @@
           <w:szCs w:val="32"/>
           <w:rtl/>
         </w:rPr>
-        <w:lastRenderedPageBreak/>
         <w:t xml:space="preserve">שאלה 2 - </w:t>
       </w:r>
       <w:r>
@@ -3240,7 +3253,7 @@
     </w:p>
     <w:p>
       <w:pPr>
-        <w:pStyle w:val="ListParagraph"/>
+        <w:pStyle w:val="a3"/>
         <w:numPr>
           <w:ilvl w:val="0"/>
           <w:numId w:val="3"/>
@@ -3448,7 +3461,7 @@
     </w:p>
     <w:p>
       <w:pPr>
-        <w:pStyle w:val="ListParagraph"/>
+        <w:pStyle w:val="a3"/>
         <w:rPr>
           <w:b/>
           <w:bCs/>
@@ -3469,7 +3482,7 @@
     </w:p>
     <w:p>
       <w:pPr>
-        <w:pStyle w:val="ListParagraph"/>
+        <w:pStyle w:val="a3"/>
         <w:numPr>
           <w:ilvl w:val="0"/>
           <w:numId w:val="6"/>
@@ -3561,7 +3574,7 @@
     </w:p>
     <w:p>
       <w:pPr>
-        <w:pStyle w:val="ListParagraph"/>
+        <w:pStyle w:val="a3"/>
         <w:numPr>
           <w:ilvl w:val="0"/>
           <w:numId w:val="6"/>
@@ -3633,7 +3646,7 @@
     </w:p>
     <w:p>
       <w:pPr>
-        <w:pStyle w:val="ListParagraph"/>
+        <w:pStyle w:val="a3"/>
         <w:numPr>
           <w:ilvl w:val="0"/>
           <w:numId w:val="6"/>
@@ -3748,7 +3761,7 @@
     </w:p>
     <w:p>
       <w:pPr>
-        <w:pStyle w:val="ListParagraph"/>
+        <w:pStyle w:val="a3"/>
         <w:ind w:left="1440"/>
         <w:rPr>
           <w:rtl/>
@@ -3757,7 +3770,7 @@
     </w:p>
     <w:p>
       <w:pPr>
-        <w:pStyle w:val="ListParagraph"/>
+        <w:pStyle w:val="a3"/>
         <w:numPr>
           <w:ilvl w:val="0"/>
           <w:numId w:val="3"/>
@@ -3881,7 +3894,7 @@
     </w:p>
     <w:p>
       <w:pPr>
-        <w:pStyle w:val="ListParagraph"/>
+        <w:pStyle w:val="a3"/>
         <w:rPr>
           <w:b/>
           <w:bCs/>
@@ -3902,7 +3915,7 @@
     </w:p>
     <w:p>
       <w:pPr>
-        <w:pStyle w:val="ListParagraph"/>
+        <w:pStyle w:val="a3"/>
         <w:jc w:val="both"/>
         <w:rPr>
           <w:rtl/>
@@ -4058,7 +4071,7 @@
     </w:p>
     <w:p>
       <w:pPr>
-        <w:pStyle w:val="ListParagraph"/>
+        <w:pStyle w:val="a3"/>
         <w:jc w:val="both"/>
         <w:rPr>
           <w:rtl/>
@@ -4255,7 +4268,7 @@
     </w:p>
     <w:tbl>
       <w:tblPr>
-        <w:tblStyle w:val="TableGrid"/>
+        <w:tblStyle w:val="a4"/>
         <w:bidiVisual/>
         <w:tblW w:w="0" w:type="auto"/>
         <w:tblLook w:val="04A0" w:firstRow="1" w:lastRow="0" w:firstColumn="1" w:lastColumn="0" w:noHBand="0" w:noVBand="1"/>
@@ -4579,7 +4592,7 @@
     </w:p>
     <w:p>
       <w:pPr>
-        <w:pStyle w:val="ListParagraph"/>
+        <w:pStyle w:val="a3"/>
         <w:numPr>
           <w:ilvl w:val="0"/>
           <w:numId w:val="7"/>
@@ -4622,7 +4635,7 @@
     </w:p>
     <w:p>
       <w:pPr>
-        <w:pStyle w:val="ListParagraph"/>
+        <w:pStyle w:val="a3"/>
         <w:rPr>
           <w:bCs/>
           <w:u w:val="single"/>
@@ -4641,7 +4654,7 @@
     </w:p>
     <w:p>
       <w:pPr>
-        <w:pStyle w:val="ListParagraph"/>
+        <w:pStyle w:val="a3"/>
         <w:jc w:val="both"/>
         <w:rPr>
           <w:rtl/>
@@ -4977,7 +4990,7 @@
     </w:p>
     <w:tbl>
       <w:tblPr>
-        <w:tblStyle w:val="TableGrid"/>
+        <w:tblStyle w:val="a4"/>
         <w:bidiVisual/>
         <w:tblW w:w="0" w:type="auto"/>
         <w:tblLook w:val="04A0" w:firstRow="1" w:lastRow="0" w:firstColumn="1" w:lastColumn="0" w:noHBand="0" w:noVBand="1"/>
@@ -6167,7 +6180,7 @@
 <w:hdr xmlns:wpc="http://schemas.microsoft.com/office/word/2010/wordprocessingCanvas" xmlns:mc="http://schemas.openxmlformats.org/markup-compatibility/2006" xmlns:o="urn:schemas-microsoft-com:office:office" xmlns:r="http://schemas.openxmlformats.org/officeDocument/2006/relationships" xmlns:m="http://schemas.openxmlformats.org/officeDocument/2006/math" xmlns:v="urn:schemas-microsoft-com:vml" xmlns:wp14="http://schemas.microsoft.com/office/word/2010/wordprocessingDrawing" xmlns:wp="http://schemas.openxmlformats.org/drawingml/2006/wordprocessingDrawing" xmlns:w10="urn:schemas-microsoft-com:office:word" xmlns:w="http://schemas.openxmlformats.org/wordprocessingml/2006/main" xmlns:w14="http://schemas.microsoft.com/office/word/2010/wordml" xmlns:w15="http://schemas.microsoft.com/office/word/2012/wordml" xmlns:wpg="http://schemas.microsoft.com/office/word/2010/wordprocessingGroup" xmlns:wpi="http://schemas.microsoft.com/office/word/2010/wordprocessingInk" xmlns:wne="http://schemas.microsoft.com/office/word/2006/wordml" xmlns:wps="http://schemas.microsoft.com/office/word/2010/wordprocessingShape" mc:Ignorable="w14 w15 wp14">
   <w:p>
     <w:pPr>
-      <w:pStyle w:val="Header"/>
+      <w:pStyle w:val="a5"/>
     </w:pPr>
     <w:r>
       <w:rPr>
@@ -6450,7 +6463,7 @@
                         <w:txbxContent>
                           <w:p>
                             <w:pPr>
-                              <w:pStyle w:val="Header"/>
+                              <w:pStyle w:val="a5"/>
                               <w:jc w:val="right"/>
                               <w:rPr>
                                 <w:color w:val="FFFFFF" w:themeColor="background1"/>
@@ -6546,7 +6559,7 @@
                   <w:txbxContent>
                     <w:p>
                       <w:pPr>
-                        <w:pStyle w:val="Header"/>
+                        <w:pStyle w:val="a5"/>
                         <w:jc w:val="right"/>
                         <w:rPr>
                           <w:color w:val="FFFFFF" w:themeColor="background1"/>
@@ -7677,7 +7690,7 @@
     <w:lsdException w:name="List Table 6 Colorful Accent 6" w:uiPriority="51"/>
     <w:lsdException w:name="List Table 7 Colorful Accent 6" w:uiPriority="52"/>
   </w:latentStyles>
-  <w:style w:type="paragraph" w:default="1" w:styleId="Normal">
+  <w:style w:type="paragraph" w:default="1" w:styleId="a">
     <w:name w:val="Normal"/>
     <w:qFormat/>
     <w:rsid w:val="00AE2E71"/>
@@ -7685,13 +7698,13 @@
       <w:bidi/>
     </w:pPr>
   </w:style>
-  <w:style w:type="character" w:default="1" w:styleId="DefaultParagraphFont">
+  <w:style w:type="character" w:default="1" w:styleId="a0">
     <w:name w:val="Default Paragraph Font"/>
     <w:uiPriority w:val="1"/>
     <w:semiHidden/>
     <w:unhideWhenUsed/>
   </w:style>
-  <w:style w:type="table" w:default="1" w:styleId="TableNormal">
+  <w:style w:type="table" w:default="1" w:styleId="a1">
     <w:name w:val="Normal Table"/>
     <w:uiPriority w:val="99"/>
     <w:semiHidden/>
@@ -7706,15 +7719,15 @@
       </w:tblCellMar>
     </w:tblPr>
   </w:style>
-  <w:style w:type="numbering" w:default="1" w:styleId="NoList">
+  <w:style w:type="numbering" w:default="1" w:styleId="a2">
     <w:name w:val="No List"/>
     <w:uiPriority w:val="99"/>
     <w:semiHidden/>
     <w:unhideWhenUsed/>
   </w:style>
-  <w:style w:type="paragraph" w:styleId="ListParagraph">
+  <w:style w:type="paragraph" w:styleId="a3">
     <w:name w:val="List Paragraph"/>
-    <w:basedOn w:val="Normal"/>
+    <w:basedOn w:val="a"/>
     <w:uiPriority w:val="34"/>
     <w:qFormat/>
     <w:rsid w:val="004434DF"/>
@@ -7723,9 +7736,9 @@
       <w:contextualSpacing/>
     </w:pPr>
   </w:style>
-  <w:style w:type="table" w:styleId="TableGrid">
+  <w:style w:type="table" w:styleId="a4">
     <w:name w:val="Table Grid"/>
-    <w:basedOn w:val="TableNormal"/>
+    <w:basedOn w:val="a1"/>
     <w:uiPriority w:val="59"/>
     <w:rsid w:val="00666551"/>
     <w:pPr>
@@ -7744,7 +7757,7 @@
   </w:style>
   <w:style w:type="paragraph" w:styleId="NormalWeb">
     <w:name w:val="Normal (Web)"/>
-    <w:basedOn w:val="Normal"/>
+    <w:basedOn w:val="a"/>
     <w:uiPriority w:val="99"/>
     <w:semiHidden/>
     <w:unhideWhenUsed/>
@@ -7759,10 +7772,10 @@
       <w:szCs w:val="24"/>
     </w:rPr>
   </w:style>
-  <w:style w:type="paragraph" w:styleId="Header">
+  <w:style w:type="paragraph" w:styleId="a5">
     <w:name w:val="header"/>
-    <w:basedOn w:val="Normal"/>
-    <w:link w:val="HeaderChar"/>
+    <w:basedOn w:val="a"/>
+    <w:link w:val="a6"/>
     <w:uiPriority w:val="99"/>
     <w:unhideWhenUsed/>
     <w:rsid w:val="002E0818"/>
@@ -7774,17 +7787,17 @@
       <w:spacing w:after="0" w:line="240" w:lineRule="auto"/>
     </w:pPr>
   </w:style>
-  <w:style w:type="character" w:customStyle="1" w:styleId="HeaderChar">
-    <w:name w:val="Header Char"/>
-    <w:basedOn w:val="DefaultParagraphFont"/>
-    <w:link w:val="Header"/>
+  <w:style w:type="character" w:customStyle="1" w:styleId="a6">
+    <w:name w:val="כותרת עליונה תו"/>
+    <w:basedOn w:val="a0"/>
+    <w:link w:val="a5"/>
     <w:uiPriority w:val="99"/>
     <w:rsid w:val="002E0818"/>
   </w:style>
-  <w:style w:type="paragraph" w:styleId="Footer">
+  <w:style w:type="paragraph" w:styleId="a7">
     <w:name w:val="footer"/>
-    <w:basedOn w:val="Normal"/>
-    <w:link w:val="FooterChar"/>
+    <w:basedOn w:val="a"/>
+    <w:link w:val="a8"/>
     <w:uiPriority w:val="99"/>
     <w:unhideWhenUsed/>
     <w:rsid w:val="002E0818"/>
@@ -7796,16 +7809,16 @@
       <w:spacing w:after="0" w:line="240" w:lineRule="auto"/>
     </w:pPr>
   </w:style>
-  <w:style w:type="character" w:customStyle="1" w:styleId="FooterChar">
-    <w:name w:val="Footer Char"/>
-    <w:basedOn w:val="DefaultParagraphFont"/>
-    <w:link w:val="Footer"/>
+  <w:style w:type="character" w:customStyle="1" w:styleId="a8">
+    <w:name w:val="כותרת תחתונה תו"/>
+    <w:basedOn w:val="a0"/>
+    <w:link w:val="a7"/>
     <w:uiPriority w:val="99"/>
     <w:rsid w:val="002E0818"/>
   </w:style>
-  <w:style w:type="table" w:styleId="PlainTable4">
+  <w:style w:type="table" w:styleId="4">
     <w:name w:val="Plain Table 4"/>
-    <w:basedOn w:val="TableNormal"/>
+    <w:basedOn w:val="a1"/>
     <w:uiPriority w:val="44"/>
     <w:rsid w:val="004F38A5"/>
     <w:pPr>
@@ -7852,9 +7865,9 @@
       </w:tcPr>
     </w:tblStylePr>
   </w:style>
-  <w:style w:type="table" w:styleId="PlainTable3">
+  <w:style w:type="table" w:styleId="3">
     <w:name w:val="Plain Table 3"/>
-    <w:basedOn w:val="TableNormal"/>
+    <w:basedOn w:val="a1"/>
     <w:uiPriority w:val="43"/>
     <w:rsid w:val="004F38A5"/>
     <w:pPr>
@@ -7945,9 +7958,9 @@
       </w:tcPr>
     </w:tblStylePr>
   </w:style>
-  <w:style w:type="table" w:styleId="PlainTable1">
+  <w:style w:type="table" w:styleId="1">
     <w:name w:val="Plain Table 1"/>
-    <w:basedOn w:val="TableNormal"/>
+    <w:basedOn w:val="a1"/>
     <w:uiPriority w:val="41"/>
     <w:rsid w:val="004F38A5"/>
     <w:pPr>
@@ -8008,9 +8021,9 @@
       </w:tcPr>
     </w:tblStylePr>
   </w:style>
-  <w:style w:type="table" w:styleId="PlainTable5">
+  <w:style w:type="table" w:styleId="5">
     <w:name w:val="Plain Table 5"/>
-    <w:basedOn w:val="TableNormal"/>
+    <w:basedOn w:val="a1"/>
     <w:uiPriority w:val="45"/>
     <w:rsid w:val="00F811F7"/>
     <w:pPr>
@@ -8128,9 +8141,9 @@
       </w:tcPr>
     </w:tblStylePr>
   </w:style>
-  <w:style w:type="table" w:styleId="TableGridLight">
+  <w:style w:type="table" w:styleId="a9">
     <w:name w:val="Grid Table Light"/>
-    <w:basedOn w:val="TableNormal"/>
+    <w:basedOn w:val="a1"/>
     <w:uiPriority w:val="40"/>
     <w:rsid w:val="00F811F7"/>
     <w:pPr>
@@ -8147,9 +8160,9 @@
       </w:tblBorders>
     </w:tblPr>
   </w:style>
-  <w:style w:type="character" w:styleId="PlaceholderText">
+  <w:style w:type="character" w:styleId="aa">
     <w:name w:val="Placeholder Text"/>
-    <w:basedOn w:val="DefaultParagraphFont"/>
+    <w:basedOn w:val="a0"/>
     <w:uiPriority w:val="99"/>
     <w:semiHidden/>
     <w:rsid w:val="00380E59"/>
@@ -8448,7 +8461,7 @@
 </file>
 
 <file path=customXml/itemProps1.xml><?xml version="1.0" encoding="utf-8"?>
-<ds:datastoreItem xmlns:ds="http://schemas.openxmlformats.org/officeDocument/2006/customXml" ds:itemID="{AC32FB70-E5BE-4383-910E-44D2B3D45558}">
+<ds:datastoreItem xmlns:ds="http://schemas.openxmlformats.org/officeDocument/2006/customXml" ds:itemID="{240750B1-5E63-4BAB-9BC4-88624360AECA}">
   <ds:schemaRefs>
     <ds:schemaRef ds:uri="http://schemas.openxmlformats.org/officeDocument/2006/bibliography"/>
   </ds:schemaRefs>

</xml_diff>